<commit_message>
Lab. #8 - Commit #1
</commit_message>
<xml_diff>
--- a/Reports/Отчет по лабораторной работе №7-1.docx
+++ b/Reports/Отчет по лабораторной работе №7-1.docx
@@ -670,6 +670,7 @@
       <w:pPr>
         <w:shd w:val="clear" w:color="auto" w:fill="FFFFFF"/>
         <w:spacing w:after="0" w:line="240" w:lineRule="auto"/>
+        <w:jc w:val="both"/>
         <w:rPr>
           <w:rFonts w:ascii="Times New Roman" w:eastAsia="Times New Roman" w:hAnsi="Times New Roman" w:cs="Times New Roman"/>
           <w:b/>
@@ -706,7 +707,43 @@
           <w:szCs w:val="28"/>
           <w:lang w:eastAsia="ru-RU"/>
         </w:rPr>
-        <w:t xml:space="preserve"> Изучите вопросы программирование алгоритмов регулярных</w:t>
+        <w:t xml:space="preserve"> Изучите вопросы программирование алгоритмов регулярных циклических структур.</w:t>
+      </w:r>
+    </w:p>
+    <w:p>
+      <w:pPr>
+        <w:shd w:val="clear" w:color="auto" w:fill="FFFFFF"/>
+        <w:spacing w:after="0" w:line="240" w:lineRule="auto"/>
+        <w:jc w:val="both"/>
+        <w:rPr>
+          <w:rFonts w:ascii="Times New Roman" w:eastAsia="Times New Roman" w:hAnsi="Times New Roman" w:cs="Times New Roman"/>
+          <w:color w:val="1A1A1A"/>
+          <w:sz w:val="28"/>
+          <w:szCs w:val="28"/>
+          <w:lang w:eastAsia="ru-RU"/>
+        </w:rPr>
+      </w:pPr>
+      <w:r>
+        <w:rPr>
+          <w:rFonts w:ascii="Times New Roman" w:eastAsia="Times New Roman" w:hAnsi="Times New Roman" w:cs="Times New Roman"/>
+          <w:b/>
+          <w:bCs/>
+          <w:color w:val="1A1A1A"/>
+          <w:sz w:val="28"/>
+          <w:szCs w:val="28"/>
+          <w:lang w:eastAsia="ru-RU"/>
+        </w:rPr>
+        <w:t>2)</w:t>
+      </w:r>
+      <w:r>
+        <w:rPr>
+          <w:rFonts w:ascii="Times New Roman" w:eastAsia="Times New Roman" w:hAnsi="Times New Roman" w:cs="Times New Roman"/>
+          <w:color w:val="1A1A1A"/>
+          <w:sz w:val="28"/>
+          <w:szCs w:val="28"/>
+          <w:lang w:eastAsia="ru-RU"/>
+        </w:rPr>
+        <w:t xml:space="preserve"> </w:t>
       </w:r>
       <w:r>
         <w:rPr>
@@ -720,6 +757,52 @@
           <w:szCs w:val="28"/>
           <w:lang w:eastAsia="ru-RU"/>
         </w:rPr>
+        <w:t>Выберите вариант</w:t>
+      </w:r>
+      <w:r>
+        <w:rPr>
+          <w:rFonts w:ascii="Times New Roman" w:eastAsia="Times New Roman" w:hAnsi="Times New Roman" w:cs="Times New Roman"/>
+          <w:color w:val="1A1A1A"/>
+          <w:sz w:val="28"/>
+          <w:szCs w:val="28"/>
+          <w:lang w:eastAsia="ru-RU"/>
+        </w:rPr>
+        <w:t xml:space="preserve"> задания из таблицы 7-1.</w:t>
+      </w:r>
+    </w:p>
+    <w:p>
+      <w:pPr>
+        <w:shd w:val="clear" w:color="auto" w:fill="FFFFFF"/>
+        <w:spacing w:after="0" w:line="240" w:lineRule="auto"/>
+        <w:jc w:val="both"/>
+        <w:rPr>
+          <w:rFonts w:ascii="Times New Roman" w:eastAsia="Times New Roman" w:hAnsi="Times New Roman" w:cs="Times New Roman"/>
+          <w:color w:val="1A1A1A"/>
+          <w:sz w:val="28"/>
+          <w:szCs w:val="28"/>
+          <w:lang w:eastAsia="ru-RU"/>
+        </w:rPr>
+      </w:pPr>
+      <w:r>
+        <w:rPr>
+          <w:rFonts w:ascii="Times New Roman" w:eastAsia="Times New Roman" w:hAnsi="Times New Roman" w:cs="Times New Roman"/>
+          <w:b/>
+          <w:bCs/>
+          <w:color w:val="1A1A1A"/>
+          <w:sz w:val="28"/>
+          <w:szCs w:val="28"/>
+          <w:lang w:eastAsia="ru-RU"/>
+        </w:rPr>
+        <w:t>3)</w:t>
+      </w:r>
+      <w:r>
+        <w:rPr>
+          <w:rFonts w:ascii="Times New Roman" w:eastAsia="Times New Roman" w:hAnsi="Times New Roman" w:cs="Times New Roman"/>
+          <w:color w:val="1A1A1A"/>
+          <w:sz w:val="28"/>
+          <w:szCs w:val="28"/>
+          <w:lang w:eastAsia="ru-RU"/>
+        </w:rPr>
         <w:t xml:space="preserve"> </w:t>
       </w:r>
       <w:r>
@@ -734,32 +817,43 @@
           <w:szCs w:val="28"/>
           <w:lang w:eastAsia="ru-RU"/>
         </w:rPr>
-        <w:t>циклических структур.</w:t>
+        <w:t>Проведите формализацию</w:t>
+      </w:r>
+      <w:r>
+        <w:rPr>
+          <w:rFonts w:ascii="Times New Roman" w:eastAsia="Times New Roman" w:hAnsi="Times New Roman" w:cs="Times New Roman"/>
+          <w:color w:val="1A1A1A"/>
+          <w:sz w:val="28"/>
+          <w:szCs w:val="28"/>
+          <w:lang w:eastAsia="ru-RU"/>
+        </w:rPr>
+        <w:t xml:space="preserve"> поставленной задачи.</w:t>
       </w:r>
     </w:p>
     <w:p>
       <w:pPr>
         <w:shd w:val="clear" w:color="auto" w:fill="FFFFFF"/>
         <w:spacing w:after="0" w:line="240" w:lineRule="auto"/>
-        <w:rPr>
-          <w:rFonts w:ascii="Times New Roman" w:eastAsia="Times New Roman" w:hAnsi="Times New Roman" w:cs="Times New Roman"/>
-          <w:color w:val="1A1A1A"/>
-          <w:sz w:val="28"/>
-          <w:szCs w:val="28"/>
-          <w:lang w:eastAsia="ru-RU"/>
-        </w:rPr>
-      </w:pPr>
-      <w:r>
-        <w:rPr>
-          <w:rFonts w:ascii="Times New Roman" w:eastAsia="Times New Roman" w:hAnsi="Times New Roman" w:cs="Times New Roman"/>
-          <w:b/>
-          <w:bCs/>
-          <w:color w:val="1A1A1A"/>
-          <w:sz w:val="28"/>
-          <w:szCs w:val="28"/>
-          <w:lang w:eastAsia="ru-RU"/>
-        </w:rPr>
-        <w:t>2)</w:t>
+        <w:jc w:val="both"/>
+        <w:rPr>
+          <w:rFonts w:ascii="Times New Roman" w:eastAsia="Times New Roman" w:hAnsi="Times New Roman" w:cs="Times New Roman"/>
+          <w:color w:val="1A1A1A"/>
+          <w:sz w:val="28"/>
+          <w:szCs w:val="28"/>
+          <w:lang w:eastAsia="ru-RU"/>
+        </w:rPr>
+      </w:pPr>
+      <w:r>
+        <w:rPr>
+          <w:rFonts w:ascii="Times New Roman" w:eastAsia="Times New Roman" w:hAnsi="Times New Roman" w:cs="Times New Roman"/>
+          <w:b/>
+          <w:bCs/>
+          <w:color w:val="1A1A1A"/>
+          <w:sz w:val="28"/>
+          <w:szCs w:val="28"/>
+          <w:lang w:eastAsia="ru-RU"/>
+        </w:rPr>
+        <w:t>4)</w:t>
       </w:r>
       <w:r>
         <w:rPr>
@@ -783,52 +877,143 @@
           <w:szCs w:val="28"/>
           <w:lang w:eastAsia="ru-RU"/>
         </w:rPr>
-        <w:t>Выберите вариант</w:t>
-      </w:r>
-      <w:r>
-        <w:rPr>
-          <w:rFonts w:ascii="Times New Roman" w:eastAsia="Times New Roman" w:hAnsi="Times New Roman" w:cs="Times New Roman"/>
-          <w:color w:val="1A1A1A"/>
-          <w:sz w:val="28"/>
-          <w:szCs w:val="28"/>
-          <w:lang w:eastAsia="ru-RU"/>
-        </w:rPr>
-        <w:t xml:space="preserve"> задания из таблицы 7-1.</w:t>
+        <w:t>Решите задачу</w:t>
+      </w:r>
+      <w:r>
+        <w:rPr>
+          <w:rFonts w:ascii="Times New Roman" w:eastAsia="Times New Roman" w:hAnsi="Times New Roman" w:cs="Times New Roman"/>
+          <w:color w:val="1A1A1A"/>
+          <w:sz w:val="28"/>
+          <w:szCs w:val="28"/>
+          <w:lang w:eastAsia="ru-RU"/>
+        </w:rPr>
+        <w:t xml:space="preserve"> </w:t>
+      </w:r>
+      <w:r>
+        <w:rPr>
+          <w:rFonts w:ascii="Times New Roman" w:eastAsia="Times New Roman" w:hAnsi="Times New Roman" w:cs="Times New Roman"/>
+          <w:color w:val="1A1A1A"/>
+          <w:sz w:val="28"/>
+          <w:szCs w:val="28"/>
+          <w:lang w:eastAsia="ru-RU"/>
+        </w:rPr>
+        <w:t>вашего</w:t>
+      </w:r>
+      <w:r>
+        <w:rPr>
+          <w:rFonts w:ascii="Times New Roman" w:eastAsia="Times New Roman" w:hAnsi="Times New Roman" w:cs="Times New Roman"/>
+          <w:color w:val="1A1A1A"/>
+          <w:sz w:val="28"/>
+          <w:szCs w:val="28"/>
+          <w:lang w:eastAsia="ru-RU"/>
+        </w:rPr>
+        <w:t xml:space="preserve"> </w:t>
+      </w:r>
+      <w:r>
+        <w:rPr>
+          <w:rFonts w:ascii="Times New Roman" w:eastAsia="Times New Roman" w:hAnsi="Times New Roman" w:cs="Times New Roman"/>
+          <w:color w:val="1A1A1A"/>
+          <w:sz w:val="28"/>
+          <w:szCs w:val="28"/>
+          <w:lang w:eastAsia="ru-RU"/>
+        </w:rPr>
+        <w:t>индивидуального</w:t>
+      </w:r>
+      <w:r>
+        <w:rPr>
+          <w:rFonts w:ascii="Times New Roman" w:eastAsia="Times New Roman" w:hAnsi="Times New Roman" w:cs="Times New Roman"/>
+          <w:color w:val="1A1A1A"/>
+          <w:sz w:val="28"/>
+          <w:szCs w:val="28"/>
+          <w:lang w:eastAsia="ru-RU"/>
+        </w:rPr>
+        <w:t xml:space="preserve"> </w:t>
+      </w:r>
+      <w:r>
+        <w:rPr>
+          <w:rFonts w:ascii="Times New Roman" w:eastAsia="Times New Roman" w:hAnsi="Times New Roman" w:cs="Times New Roman"/>
+          <w:color w:val="1A1A1A"/>
+          <w:sz w:val="28"/>
+          <w:szCs w:val="28"/>
+          <w:lang w:eastAsia="ru-RU"/>
+        </w:rPr>
+        <w:t>задания,</w:t>
+      </w:r>
+      <w:r>
+        <w:rPr>
+          <w:rFonts w:ascii="Times New Roman" w:eastAsia="Times New Roman" w:hAnsi="Times New Roman" w:cs="Times New Roman"/>
+          <w:color w:val="1A1A1A"/>
+          <w:sz w:val="28"/>
+          <w:szCs w:val="28"/>
+          <w:lang w:eastAsia="ru-RU"/>
+        </w:rPr>
+        <w:t xml:space="preserve"> </w:t>
+      </w:r>
+      <w:r>
+        <w:rPr>
+          <w:rFonts w:ascii="Times New Roman" w:eastAsia="Times New Roman" w:hAnsi="Times New Roman" w:cs="Times New Roman"/>
+          <w:b/>
+          <w:bCs/>
+          <w:i/>
+          <w:iCs/>
+          <w:color w:val="1A1A1A"/>
+          <w:sz w:val="28"/>
+          <w:szCs w:val="28"/>
+          <w:lang w:eastAsia="ru-RU"/>
+        </w:rPr>
+        <w:t>используя разработанные</w:t>
+      </w:r>
+      <w:r>
+        <w:rPr>
+          <w:rFonts w:ascii="Times New Roman" w:eastAsia="Times New Roman" w:hAnsi="Times New Roman" w:cs="Times New Roman"/>
+          <w:b/>
+          <w:bCs/>
+          <w:i/>
+          <w:iCs/>
+          <w:color w:val="1A1A1A"/>
+          <w:sz w:val="28"/>
+          <w:szCs w:val="28"/>
+          <w:lang w:eastAsia="ru-RU"/>
+        </w:rPr>
+        <w:t xml:space="preserve"> </w:t>
+      </w:r>
+      <w:r>
+        <w:rPr>
+          <w:rFonts w:ascii="Times New Roman" w:eastAsia="Times New Roman" w:hAnsi="Times New Roman" w:cs="Times New Roman"/>
+          <w:b/>
+          <w:bCs/>
+          <w:i/>
+          <w:iCs/>
+          <w:color w:val="1A1A1A"/>
+          <w:sz w:val="28"/>
+          <w:szCs w:val="28"/>
+          <w:lang w:eastAsia="ru-RU"/>
+        </w:rPr>
+        <w:t>функции пользователя.</w:t>
       </w:r>
     </w:p>
     <w:p>
       <w:pPr>
         <w:shd w:val="clear" w:color="auto" w:fill="FFFFFF"/>
         <w:spacing w:after="0" w:line="240" w:lineRule="auto"/>
-        <w:rPr>
-          <w:rFonts w:ascii="Times New Roman" w:eastAsia="Times New Roman" w:hAnsi="Times New Roman" w:cs="Times New Roman"/>
-          <w:color w:val="1A1A1A"/>
-          <w:sz w:val="28"/>
-          <w:szCs w:val="28"/>
-          <w:lang w:eastAsia="ru-RU"/>
-        </w:rPr>
-      </w:pPr>
-      <w:r>
-        <w:rPr>
-          <w:rFonts w:ascii="Times New Roman" w:eastAsia="Times New Roman" w:hAnsi="Times New Roman" w:cs="Times New Roman"/>
-          <w:b/>
-          <w:bCs/>
-          <w:color w:val="1A1A1A"/>
-          <w:sz w:val="28"/>
-          <w:szCs w:val="28"/>
-          <w:lang w:eastAsia="ru-RU"/>
-        </w:rPr>
-        <w:t>3)</w:t>
-      </w:r>
-      <w:r>
-        <w:rPr>
-          <w:rFonts w:ascii="Times New Roman" w:eastAsia="Times New Roman" w:hAnsi="Times New Roman" w:cs="Times New Roman"/>
-          <w:color w:val="1A1A1A"/>
-          <w:sz w:val="28"/>
-          <w:szCs w:val="28"/>
-          <w:lang w:eastAsia="ru-RU"/>
-        </w:rPr>
-        <w:t xml:space="preserve"> </w:t>
+        <w:jc w:val="both"/>
+        <w:rPr>
+          <w:rFonts w:ascii="Times New Roman" w:eastAsia="Times New Roman" w:hAnsi="Times New Roman" w:cs="Times New Roman"/>
+          <w:color w:val="1A1A1A"/>
+          <w:sz w:val="28"/>
+          <w:szCs w:val="28"/>
+          <w:lang w:eastAsia="ru-RU"/>
+        </w:rPr>
+      </w:pPr>
+      <w:r>
+        <w:rPr>
+          <w:rFonts w:ascii="Times New Roman" w:eastAsia="Times New Roman" w:hAnsi="Times New Roman" w:cs="Times New Roman"/>
+          <w:color w:val="1A1A1A"/>
+          <w:sz w:val="28"/>
+          <w:szCs w:val="28"/>
+          <w:lang w:eastAsia="ru-RU"/>
+        </w:rPr>
+        <w:t xml:space="preserve">Для этого </w:t>
       </w:r>
       <w:r>
         <w:rPr>
@@ -842,299 +1027,7 @@
           <w:szCs w:val="28"/>
           <w:lang w:eastAsia="ru-RU"/>
         </w:rPr>
-        <w:t>Проведите формализацию</w:t>
-      </w:r>
-      <w:r>
-        <w:rPr>
-          <w:rFonts w:ascii="Times New Roman" w:eastAsia="Times New Roman" w:hAnsi="Times New Roman" w:cs="Times New Roman"/>
-          <w:color w:val="1A1A1A"/>
-          <w:sz w:val="28"/>
-          <w:szCs w:val="28"/>
-          <w:lang w:eastAsia="ru-RU"/>
-        </w:rPr>
-        <w:t xml:space="preserve"> поставленной задачи.</w:t>
-      </w:r>
-    </w:p>
-    <w:p>
-      <w:pPr>
-        <w:shd w:val="clear" w:color="auto" w:fill="FFFFFF"/>
-        <w:spacing w:after="0" w:line="240" w:lineRule="auto"/>
-        <w:rPr>
-          <w:rFonts w:ascii="Times New Roman" w:eastAsia="Times New Roman" w:hAnsi="Times New Roman" w:cs="Times New Roman"/>
-          <w:color w:val="1A1A1A"/>
-          <w:sz w:val="28"/>
-          <w:szCs w:val="28"/>
-          <w:lang w:eastAsia="ru-RU"/>
-        </w:rPr>
-      </w:pPr>
-      <w:r>
-        <w:rPr>
-          <w:rFonts w:ascii="Times New Roman" w:eastAsia="Times New Roman" w:hAnsi="Times New Roman" w:cs="Times New Roman"/>
-          <w:b/>
-          <w:bCs/>
-          <w:color w:val="1A1A1A"/>
-          <w:sz w:val="28"/>
-          <w:szCs w:val="28"/>
-          <w:lang w:eastAsia="ru-RU"/>
-        </w:rPr>
-        <w:t>4)</w:t>
-      </w:r>
-      <w:r>
-        <w:rPr>
-          <w:rFonts w:ascii="Times New Roman" w:eastAsia="Times New Roman" w:hAnsi="Times New Roman" w:cs="Times New Roman"/>
-          <w:color w:val="1A1A1A"/>
-          <w:sz w:val="28"/>
-          <w:szCs w:val="28"/>
-          <w:lang w:eastAsia="ru-RU"/>
-        </w:rPr>
-        <w:t xml:space="preserve"> </w:t>
-      </w:r>
-      <w:r>
-        <w:rPr>
-          <w:rFonts w:ascii="Times New Roman" w:eastAsia="Times New Roman" w:hAnsi="Times New Roman" w:cs="Times New Roman"/>
-          <w:b/>
-          <w:bCs/>
-          <w:i/>
-          <w:iCs/>
-          <w:color w:val="1A1A1A"/>
-          <w:sz w:val="28"/>
-          <w:szCs w:val="28"/>
-          <w:lang w:eastAsia="ru-RU"/>
-        </w:rPr>
-        <w:t>Решите</w:t>
-      </w:r>
-      <w:r>
-        <w:rPr>
-          <w:rFonts w:ascii="Times New Roman" w:eastAsia="Times New Roman" w:hAnsi="Times New Roman" w:cs="Times New Roman"/>
-          <w:b/>
-          <w:bCs/>
-          <w:i/>
-          <w:iCs/>
-          <w:color w:val="1A1A1A"/>
-          <w:sz w:val="28"/>
-          <w:szCs w:val="28"/>
-          <w:lang w:eastAsia="ru-RU"/>
-        </w:rPr>
-        <w:t xml:space="preserve"> </w:t>
-      </w:r>
-      <w:r>
-        <w:rPr>
-          <w:rFonts w:ascii="Times New Roman" w:eastAsia="Times New Roman" w:hAnsi="Times New Roman" w:cs="Times New Roman"/>
-          <w:b/>
-          <w:bCs/>
-          <w:i/>
-          <w:iCs/>
-          <w:color w:val="1A1A1A"/>
-          <w:sz w:val="28"/>
-          <w:szCs w:val="28"/>
-          <w:lang w:eastAsia="ru-RU"/>
-        </w:rPr>
-        <w:t>задачу</w:t>
-      </w:r>
-      <w:r>
-        <w:rPr>
-          <w:rFonts w:ascii="Times New Roman" w:eastAsia="Times New Roman" w:hAnsi="Times New Roman" w:cs="Times New Roman"/>
-          <w:color w:val="1A1A1A"/>
-          <w:sz w:val="28"/>
-          <w:szCs w:val="28"/>
-          <w:lang w:eastAsia="ru-RU"/>
-        </w:rPr>
-        <w:t xml:space="preserve"> </w:t>
-      </w:r>
-      <w:r>
-        <w:rPr>
-          <w:rFonts w:ascii="Times New Roman" w:eastAsia="Times New Roman" w:hAnsi="Times New Roman" w:cs="Times New Roman"/>
-          <w:color w:val="1A1A1A"/>
-          <w:sz w:val="28"/>
-          <w:szCs w:val="28"/>
-          <w:lang w:eastAsia="ru-RU"/>
-        </w:rPr>
-        <w:t>вашего</w:t>
-      </w:r>
-      <w:r>
-        <w:rPr>
-          <w:rFonts w:ascii="Times New Roman" w:eastAsia="Times New Roman" w:hAnsi="Times New Roman" w:cs="Times New Roman"/>
-          <w:color w:val="1A1A1A"/>
-          <w:sz w:val="28"/>
-          <w:szCs w:val="28"/>
-          <w:lang w:eastAsia="ru-RU"/>
-        </w:rPr>
-        <w:t xml:space="preserve"> </w:t>
-      </w:r>
-      <w:r>
-        <w:rPr>
-          <w:rFonts w:ascii="Times New Roman" w:eastAsia="Times New Roman" w:hAnsi="Times New Roman" w:cs="Times New Roman"/>
-          <w:color w:val="1A1A1A"/>
-          <w:sz w:val="28"/>
-          <w:szCs w:val="28"/>
-          <w:lang w:eastAsia="ru-RU"/>
-        </w:rPr>
-        <w:t>индивидуального</w:t>
-      </w:r>
-      <w:r>
-        <w:rPr>
-          <w:rFonts w:ascii="Times New Roman" w:eastAsia="Times New Roman" w:hAnsi="Times New Roman" w:cs="Times New Roman"/>
-          <w:color w:val="1A1A1A"/>
-          <w:sz w:val="28"/>
-          <w:szCs w:val="28"/>
-          <w:lang w:eastAsia="ru-RU"/>
-        </w:rPr>
-        <w:t xml:space="preserve"> </w:t>
-      </w:r>
-      <w:r>
-        <w:rPr>
-          <w:rFonts w:ascii="Times New Roman" w:eastAsia="Times New Roman" w:hAnsi="Times New Roman" w:cs="Times New Roman"/>
-          <w:color w:val="1A1A1A"/>
-          <w:sz w:val="28"/>
-          <w:szCs w:val="28"/>
-          <w:lang w:eastAsia="ru-RU"/>
-        </w:rPr>
-        <w:t>задания,</w:t>
-      </w:r>
-      <w:r>
-        <w:rPr>
-          <w:rFonts w:ascii="Times New Roman" w:eastAsia="Times New Roman" w:hAnsi="Times New Roman" w:cs="Times New Roman"/>
-          <w:color w:val="1A1A1A"/>
-          <w:sz w:val="28"/>
-          <w:szCs w:val="28"/>
-          <w:lang w:eastAsia="ru-RU"/>
-        </w:rPr>
-        <w:t xml:space="preserve"> </w:t>
-      </w:r>
-      <w:r>
-        <w:rPr>
-          <w:rFonts w:ascii="Times New Roman" w:eastAsia="Times New Roman" w:hAnsi="Times New Roman" w:cs="Times New Roman"/>
-          <w:b/>
-          <w:bCs/>
-          <w:i/>
-          <w:iCs/>
-          <w:color w:val="1A1A1A"/>
-          <w:sz w:val="28"/>
-          <w:szCs w:val="28"/>
-          <w:lang w:eastAsia="ru-RU"/>
-        </w:rPr>
-        <w:t>используя</w:t>
-      </w:r>
-      <w:r>
-        <w:rPr>
-          <w:rFonts w:ascii="Times New Roman" w:eastAsia="Times New Roman" w:hAnsi="Times New Roman" w:cs="Times New Roman"/>
-          <w:b/>
-          <w:bCs/>
-          <w:i/>
-          <w:iCs/>
-          <w:color w:val="1A1A1A"/>
-          <w:sz w:val="28"/>
-          <w:szCs w:val="28"/>
-          <w:lang w:eastAsia="ru-RU"/>
-        </w:rPr>
-        <w:t xml:space="preserve"> </w:t>
-      </w:r>
-      <w:r>
-        <w:rPr>
-          <w:rFonts w:ascii="Times New Roman" w:eastAsia="Times New Roman" w:hAnsi="Times New Roman" w:cs="Times New Roman"/>
-          <w:b/>
-          <w:bCs/>
-          <w:i/>
-          <w:iCs/>
-          <w:color w:val="1A1A1A"/>
-          <w:sz w:val="28"/>
-          <w:szCs w:val="28"/>
-          <w:lang w:eastAsia="ru-RU"/>
-        </w:rPr>
-        <w:t>разработанные</w:t>
-      </w:r>
-      <w:r>
-        <w:rPr>
-          <w:rFonts w:ascii="Times New Roman" w:eastAsia="Times New Roman" w:hAnsi="Times New Roman" w:cs="Times New Roman"/>
-          <w:b/>
-          <w:bCs/>
-          <w:i/>
-          <w:iCs/>
-          <w:color w:val="1A1A1A"/>
-          <w:sz w:val="28"/>
-          <w:szCs w:val="28"/>
-          <w:lang w:eastAsia="ru-RU"/>
-        </w:rPr>
-        <w:t xml:space="preserve"> </w:t>
-      </w:r>
-      <w:r>
-        <w:rPr>
-          <w:rFonts w:ascii="Times New Roman" w:eastAsia="Times New Roman" w:hAnsi="Times New Roman" w:cs="Times New Roman"/>
-          <w:b/>
-          <w:bCs/>
-          <w:i/>
-          <w:iCs/>
-          <w:color w:val="1A1A1A"/>
-          <w:sz w:val="28"/>
-          <w:szCs w:val="28"/>
-          <w:lang w:eastAsia="ru-RU"/>
-        </w:rPr>
-        <w:t>функции пользователя.</w:t>
-      </w:r>
-    </w:p>
-    <w:p>
-      <w:pPr>
-        <w:shd w:val="clear" w:color="auto" w:fill="FFFFFF"/>
-        <w:spacing w:after="0" w:line="240" w:lineRule="auto"/>
-        <w:rPr>
-          <w:rFonts w:ascii="Times New Roman" w:eastAsia="Times New Roman" w:hAnsi="Times New Roman" w:cs="Times New Roman"/>
-          <w:color w:val="1A1A1A"/>
-          <w:sz w:val="28"/>
-          <w:szCs w:val="28"/>
-          <w:lang w:eastAsia="ru-RU"/>
-        </w:rPr>
-      </w:pPr>
-      <w:r>
-        <w:rPr>
-          <w:rFonts w:ascii="Times New Roman" w:eastAsia="Times New Roman" w:hAnsi="Times New Roman" w:cs="Times New Roman"/>
-          <w:color w:val="1A1A1A"/>
-          <w:sz w:val="28"/>
-          <w:szCs w:val="28"/>
-          <w:lang w:eastAsia="ru-RU"/>
-        </w:rPr>
-        <w:t xml:space="preserve">Для этого </w:t>
-      </w:r>
-      <w:r>
-        <w:rPr>
-          <w:rFonts w:ascii="Times New Roman" w:eastAsia="Times New Roman" w:hAnsi="Times New Roman" w:cs="Times New Roman"/>
-          <w:b/>
-          <w:bCs/>
-          <w:i/>
-          <w:iCs/>
-          <w:color w:val="1A1A1A"/>
-          <w:sz w:val="28"/>
-          <w:szCs w:val="28"/>
-          <w:lang w:eastAsia="ru-RU"/>
-        </w:rPr>
-        <w:t>разработайте схемы алгоритмов и программные коды</w:t>
-      </w:r>
-      <w:r>
-        <w:rPr>
-          <w:rFonts w:ascii="Times New Roman" w:eastAsia="Times New Roman" w:hAnsi="Times New Roman" w:cs="Times New Roman"/>
-          <w:b/>
-          <w:bCs/>
-          <w:i/>
-          <w:iCs/>
-          <w:color w:val="1A1A1A"/>
-          <w:sz w:val="28"/>
-          <w:szCs w:val="28"/>
-          <w:lang w:eastAsia="ru-RU"/>
-        </w:rPr>
-        <w:t xml:space="preserve"> </w:t>
-      </w:r>
-      <w:r>
-        <w:rPr>
-          <w:rFonts w:ascii="Times New Roman" w:eastAsia="Times New Roman" w:hAnsi="Times New Roman" w:cs="Times New Roman"/>
-          <w:b/>
-          <w:bCs/>
-          <w:i/>
-          <w:iCs/>
-          <w:color w:val="1A1A1A"/>
-          <w:sz w:val="28"/>
-          <w:szCs w:val="28"/>
-          <w:lang w:eastAsia="ru-RU"/>
-        </w:rPr>
-        <w:t>следующих функций:</w:t>
+        <w:t>разработайте схемы алгоритмов и программные коды следующих функций:</w:t>
       </w:r>
     </w:p>
     <w:p>
@@ -1146,6 +1039,7 @@
         </w:numPr>
         <w:shd w:val="clear" w:color="auto" w:fill="FFFFFF"/>
         <w:spacing w:after="0" w:line="240" w:lineRule="auto"/>
+        <w:jc w:val="both"/>
         <w:rPr>
           <w:rFonts w:ascii="Times New Roman" w:eastAsia="Times New Roman" w:hAnsi="Times New Roman" w:cs="Times New Roman"/>
           <w:color w:val="1A1A1A"/>
@@ -1176,47 +1070,7 @@
           <w:szCs w:val="28"/>
           <w:lang w:eastAsia="ru-RU"/>
         </w:rPr>
-        <w:t xml:space="preserve"> функции y=f(x) одного аргумента в одной</w:t>
-      </w:r>
-      <w:r>
-        <w:rPr>
-          <w:rFonts w:ascii="Times New Roman" w:eastAsia="Times New Roman" w:hAnsi="Times New Roman" w:cs="Times New Roman"/>
-          <w:color w:val="1A1A1A"/>
-          <w:sz w:val="28"/>
-          <w:szCs w:val="28"/>
-          <w:lang w:eastAsia="ru-RU"/>
-        </w:rPr>
-        <w:t xml:space="preserve"> </w:t>
-      </w:r>
-      <w:r>
-        <w:rPr>
-          <w:rFonts w:ascii="Times New Roman" w:eastAsia="Times New Roman" w:hAnsi="Times New Roman" w:cs="Times New Roman"/>
-          <w:color w:val="1A1A1A"/>
-          <w:sz w:val="28"/>
-          <w:szCs w:val="28"/>
-          <w:lang w:eastAsia="ru-RU"/>
-        </w:rPr>
-        <w:t>точке</w:t>
-      </w:r>
-      <w:r>
-        <w:rPr>
-          <w:rFonts w:ascii="Times New Roman" w:eastAsia="Times New Roman" w:hAnsi="Times New Roman" w:cs="Times New Roman"/>
-          <w:color w:val="1A1A1A"/>
-          <w:sz w:val="28"/>
-          <w:szCs w:val="28"/>
-          <w:lang w:eastAsia="ru-RU"/>
-        </w:rPr>
-        <w:t xml:space="preserve"> </w:t>
-      </w:r>
-      <w:r>
-        <w:rPr>
-          <w:rFonts w:ascii="Times New Roman" w:eastAsia="Times New Roman" w:hAnsi="Times New Roman" w:cs="Times New Roman"/>
-          <w:color w:val="1A1A1A"/>
-          <w:sz w:val="28"/>
-          <w:szCs w:val="28"/>
-          <w:lang w:eastAsia="ru-RU"/>
-        </w:rPr>
-        <w:t>согласно вашему индивидуальному заданию;</w:t>
+        <w:t xml:space="preserve"> функции y=f(x) одного аргумента в одной точке согласно вашему индивидуальному заданию;</w:t>
       </w:r>
     </w:p>
     <w:p>
@@ -1228,6 +1082,7 @@
         </w:numPr>
         <w:shd w:val="clear" w:color="auto" w:fill="FFFFFF"/>
         <w:spacing w:after="0" w:line="240" w:lineRule="auto"/>
+        <w:jc w:val="both"/>
         <w:rPr>
           <w:rFonts w:ascii="Times New Roman" w:eastAsia="Times New Roman" w:hAnsi="Times New Roman" w:cs="Times New Roman"/>
           <w:color w:val="1A1A1A"/>
@@ -1258,68 +1113,10 @@
           <w:szCs w:val="28"/>
           <w:lang w:eastAsia="ru-RU"/>
         </w:rPr>
-        <w:t xml:space="preserve"> y=f(x) одного аргумента на</w:t>
-      </w:r>
-      <w:r>
-        <w:rPr>
-          <w:rFonts w:ascii="Times New Roman" w:eastAsia="Times New Roman" w:hAnsi="Times New Roman" w:cs="Times New Roman"/>
-          <w:color w:val="1A1A1A"/>
-          <w:sz w:val="28"/>
-          <w:szCs w:val="28"/>
-          <w:lang w:eastAsia="ru-RU"/>
-        </w:rPr>
-        <w:t xml:space="preserve"> </w:t>
-      </w:r>
-      <w:r>
-        <w:rPr>
-          <w:rFonts w:ascii="Times New Roman" w:eastAsia="Times New Roman" w:hAnsi="Times New Roman" w:cs="Times New Roman"/>
-          <w:color w:val="1A1A1A"/>
-          <w:sz w:val="28"/>
-          <w:szCs w:val="28"/>
-          <w:lang w:eastAsia="ru-RU"/>
-        </w:rPr>
-        <w:t>заданном отрезке</w:t>
-      </w:r>
-      <w:r>
-        <w:rPr>
-          <w:rFonts w:ascii="Times New Roman" w:eastAsia="Times New Roman" w:hAnsi="Times New Roman" w:cs="Times New Roman"/>
-          <w:color w:val="1A1A1A"/>
-          <w:sz w:val="28"/>
-          <w:szCs w:val="28"/>
-          <w:lang w:eastAsia="ru-RU"/>
-        </w:rPr>
-        <w:t xml:space="preserve"> </w:t>
-      </w:r>
-      <w:r>
-        <w:rPr>
-          <w:rFonts w:ascii="Times New Roman" w:eastAsia="Times New Roman" w:hAnsi="Times New Roman" w:cs="Times New Roman"/>
-          <w:color w:val="1A1A1A"/>
-          <w:sz w:val="28"/>
-          <w:szCs w:val="28"/>
-          <w:lang w:eastAsia="ru-RU"/>
-        </w:rPr>
-        <w:t>с заданным шагом изменения аргумента, причем</w:t>
-      </w:r>
-      <w:r>
-        <w:rPr>
-          <w:rFonts w:ascii="Times New Roman" w:eastAsia="Times New Roman" w:hAnsi="Times New Roman" w:cs="Times New Roman"/>
-          <w:color w:val="1A1A1A"/>
-          <w:sz w:val="28"/>
-          <w:szCs w:val="28"/>
-          <w:lang w:eastAsia="ru-RU"/>
-        </w:rPr>
-        <w:t xml:space="preserve"> </w:t>
-      </w:r>
-      <w:r>
-        <w:rPr>
-          <w:rFonts w:ascii="Times New Roman" w:eastAsia="Times New Roman" w:hAnsi="Times New Roman" w:cs="Times New Roman"/>
-          <w:color w:val="1A1A1A"/>
-          <w:sz w:val="28"/>
-          <w:szCs w:val="28"/>
-          <w:lang w:eastAsia="ru-RU"/>
-        </w:rPr>
-        <w:t>использовать в качестве параметра цикла переменную целого типа;</w:t>
-      </w:r>
+        <w:t xml:space="preserve"> y=f(x) одного аргумента на заданном отрезке с заданным шагом изменения аргумента, причем использовать в качестве параметра цикла переменную целого типа;</w:t>
+      </w:r>
+      <w:bookmarkStart w:id="0" w:name="_GoBack"/>
+      <w:bookmarkEnd w:id="0"/>
     </w:p>
     <w:p>
       <w:pPr>
@@ -1330,6 +1127,7 @@
         </w:numPr>
         <w:shd w:val="clear" w:color="auto" w:fill="FFFFFF"/>
         <w:spacing w:after="0" w:line="240" w:lineRule="auto"/>
+        <w:jc w:val="both"/>
         <w:rPr>
           <w:rFonts w:ascii="Times New Roman" w:eastAsia="Times New Roman" w:hAnsi="Times New Roman" w:cs="Times New Roman"/>
           <w:b/>
@@ -1366,6 +1164,7 @@
         </w:numPr>
         <w:shd w:val="clear" w:color="auto" w:fill="FFFFFF"/>
         <w:spacing w:after="0" w:line="240" w:lineRule="auto"/>
+        <w:jc w:val="both"/>
         <w:rPr>
           <w:rFonts w:ascii="Times New Roman" w:eastAsia="Times New Roman" w:hAnsi="Times New Roman" w:cs="Times New Roman"/>
           <w:b/>
@@ -1402,6 +1201,7 @@
         </w:numPr>
         <w:shd w:val="clear" w:color="auto" w:fill="FFFFFF"/>
         <w:spacing w:after="0" w:line="240" w:lineRule="auto"/>
+        <w:jc w:val="both"/>
         <w:rPr>
           <w:rFonts w:ascii="Times New Roman" w:eastAsia="Times New Roman" w:hAnsi="Times New Roman" w:cs="Times New Roman"/>
           <w:color w:val="1A1A1A"/>
@@ -1432,33 +1232,14 @@
           <w:szCs w:val="28"/>
           <w:lang w:eastAsia="ru-RU"/>
         </w:rPr>
-        <w:t xml:space="preserve"> которая вызывает описанные выше функции для</w:t>
-      </w:r>
-      <w:r>
-        <w:rPr>
-          <w:rFonts w:ascii="Times New Roman" w:eastAsia="Times New Roman" w:hAnsi="Times New Roman" w:cs="Times New Roman"/>
-          <w:color w:val="1A1A1A"/>
-          <w:sz w:val="28"/>
-          <w:szCs w:val="28"/>
-          <w:lang w:eastAsia="ru-RU"/>
-        </w:rPr>
-        <w:t xml:space="preserve"> </w:t>
-      </w:r>
-      <w:r>
-        <w:rPr>
-          <w:rFonts w:ascii="Times New Roman" w:eastAsia="Times New Roman" w:hAnsi="Times New Roman" w:cs="Times New Roman"/>
-          <w:color w:val="1A1A1A"/>
-          <w:sz w:val="28"/>
-          <w:szCs w:val="28"/>
-          <w:lang w:eastAsia="ru-RU"/>
-        </w:rPr>
-        <w:t>решения поставленной задачи.</w:t>
+        <w:t xml:space="preserve"> которая вызывает описанные выше функции для решения поставленной задачи.</w:t>
       </w:r>
     </w:p>
     <w:p>
       <w:pPr>
         <w:shd w:val="clear" w:color="auto" w:fill="FFFFFF"/>
         <w:spacing w:after="0" w:line="240" w:lineRule="auto"/>
+        <w:jc w:val="both"/>
         <w:rPr>
           <w:rFonts w:ascii="Times New Roman" w:eastAsia="Times New Roman" w:hAnsi="Times New Roman" w:cs="Times New Roman"/>
           <w:b/>
@@ -1505,175 +1286,7 @@
           <w:szCs w:val="28"/>
           <w:lang w:eastAsia="ru-RU"/>
         </w:rPr>
-        <w:t>Создайте</w:t>
-      </w:r>
-      <w:r>
-        <w:rPr>
-          <w:rFonts w:ascii="Times New Roman" w:eastAsia="Times New Roman" w:hAnsi="Times New Roman" w:cs="Times New Roman"/>
-          <w:b/>
-          <w:bCs/>
-          <w:i/>
-          <w:iCs/>
-          <w:color w:val="1A1A1A"/>
-          <w:sz w:val="28"/>
-          <w:szCs w:val="28"/>
-          <w:lang w:eastAsia="ru-RU"/>
-        </w:rPr>
-        <w:t xml:space="preserve"> </w:t>
-      </w:r>
-      <w:r>
-        <w:rPr>
-          <w:rFonts w:ascii="Times New Roman" w:eastAsia="Times New Roman" w:hAnsi="Times New Roman" w:cs="Times New Roman"/>
-          <w:b/>
-          <w:bCs/>
-          <w:i/>
-          <w:iCs/>
-          <w:color w:val="1A1A1A"/>
-          <w:sz w:val="28"/>
-          <w:szCs w:val="28"/>
-          <w:lang w:eastAsia="ru-RU"/>
-        </w:rPr>
-        <w:t>консольный</w:t>
-      </w:r>
-      <w:r>
-        <w:rPr>
-          <w:rFonts w:ascii="Times New Roman" w:eastAsia="Times New Roman" w:hAnsi="Times New Roman" w:cs="Times New Roman"/>
-          <w:b/>
-          <w:bCs/>
-          <w:i/>
-          <w:iCs/>
-          <w:color w:val="1A1A1A"/>
-          <w:sz w:val="28"/>
-          <w:szCs w:val="28"/>
-          <w:lang w:eastAsia="ru-RU"/>
-        </w:rPr>
-        <w:t xml:space="preserve"> </w:t>
-      </w:r>
-      <w:r>
-        <w:rPr>
-          <w:rFonts w:ascii="Times New Roman" w:eastAsia="Times New Roman" w:hAnsi="Times New Roman" w:cs="Times New Roman"/>
-          <w:b/>
-          <w:bCs/>
-          <w:i/>
-          <w:iCs/>
-          <w:color w:val="1A1A1A"/>
-          <w:sz w:val="28"/>
-          <w:szCs w:val="28"/>
-          <w:lang w:eastAsia="ru-RU"/>
-        </w:rPr>
-        <w:t>проект,</w:t>
-      </w:r>
-      <w:r>
-        <w:rPr>
-          <w:rFonts w:ascii="Times New Roman" w:eastAsia="Times New Roman" w:hAnsi="Times New Roman" w:cs="Times New Roman"/>
-          <w:b/>
-          <w:bCs/>
-          <w:i/>
-          <w:iCs/>
-          <w:color w:val="1A1A1A"/>
-          <w:sz w:val="28"/>
-          <w:szCs w:val="28"/>
-          <w:lang w:eastAsia="ru-RU"/>
-        </w:rPr>
-        <w:t xml:space="preserve"> </w:t>
-      </w:r>
-      <w:r>
-        <w:rPr>
-          <w:rFonts w:ascii="Times New Roman" w:eastAsia="Times New Roman" w:hAnsi="Times New Roman" w:cs="Times New Roman"/>
-          <w:b/>
-          <w:bCs/>
-          <w:i/>
-          <w:iCs/>
-          <w:color w:val="1A1A1A"/>
-          <w:sz w:val="28"/>
-          <w:szCs w:val="28"/>
-          <w:lang w:eastAsia="ru-RU"/>
-        </w:rPr>
-        <w:t>содержащий</w:t>
-      </w:r>
-      <w:r>
-        <w:rPr>
-          <w:rFonts w:ascii="Times New Roman" w:eastAsia="Times New Roman" w:hAnsi="Times New Roman" w:cs="Times New Roman"/>
-          <w:b/>
-          <w:bCs/>
-          <w:i/>
-          <w:iCs/>
-          <w:color w:val="1A1A1A"/>
-          <w:sz w:val="28"/>
-          <w:szCs w:val="28"/>
-          <w:lang w:eastAsia="ru-RU"/>
-        </w:rPr>
-        <w:t xml:space="preserve"> </w:t>
-      </w:r>
-      <w:r>
-        <w:rPr>
-          <w:rFonts w:ascii="Times New Roman" w:eastAsia="Times New Roman" w:hAnsi="Times New Roman" w:cs="Times New Roman"/>
-          <w:b/>
-          <w:bCs/>
-          <w:i/>
-          <w:iCs/>
-          <w:color w:val="1A1A1A"/>
-          <w:sz w:val="28"/>
-          <w:szCs w:val="28"/>
-          <w:lang w:eastAsia="ru-RU"/>
-        </w:rPr>
-        <w:t>3</w:t>
-      </w:r>
-      <w:r>
-        <w:rPr>
-          <w:rFonts w:ascii="Times New Roman" w:eastAsia="Times New Roman" w:hAnsi="Times New Roman" w:cs="Times New Roman"/>
-          <w:b/>
-          <w:bCs/>
-          <w:i/>
-          <w:iCs/>
-          <w:color w:val="1A1A1A"/>
-          <w:sz w:val="28"/>
-          <w:szCs w:val="28"/>
-          <w:lang w:eastAsia="ru-RU"/>
-        </w:rPr>
-        <w:t xml:space="preserve"> </w:t>
-      </w:r>
-      <w:r>
-        <w:rPr>
-          <w:rFonts w:ascii="Times New Roman" w:eastAsia="Times New Roman" w:hAnsi="Times New Roman" w:cs="Times New Roman"/>
-          <w:b/>
-          <w:bCs/>
-          <w:i/>
-          <w:iCs/>
-          <w:color w:val="1A1A1A"/>
-          <w:sz w:val="28"/>
-          <w:szCs w:val="28"/>
-          <w:lang w:eastAsia="ru-RU"/>
-        </w:rPr>
-        <w:t>раздельно</w:t>
-      </w:r>
-      <w:r>
-        <w:rPr>
-          <w:rFonts w:ascii="Times New Roman" w:eastAsia="Times New Roman" w:hAnsi="Times New Roman" w:cs="Times New Roman"/>
-          <w:b/>
-          <w:bCs/>
-          <w:i/>
-          <w:iCs/>
-          <w:color w:val="1A1A1A"/>
-          <w:sz w:val="28"/>
-          <w:szCs w:val="28"/>
-          <w:lang w:eastAsia="ru-RU"/>
-        </w:rPr>
-        <w:t xml:space="preserve"> </w:t>
-      </w:r>
-      <w:r>
-        <w:rPr>
-          <w:rFonts w:ascii="Times New Roman" w:eastAsia="Times New Roman" w:hAnsi="Times New Roman" w:cs="Times New Roman"/>
-          <w:b/>
-          <w:bCs/>
-          <w:i/>
-          <w:iCs/>
-          <w:color w:val="1A1A1A"/>
-          <w:sz w:val="28"/>
-          <w:szCs w:val="28"/>
-          <w:lang w:eastAsia="ru-RU"/>
-        </w:rPr>
-        <w:t>откомпилированных файла:</w:t>
+        <w:t>Создайте консольный проект, содержащий 3 раздельно откомпилированных файла:</w:t>
       </w:r>
     </w:p>
     <w:p>
@@ -1685,6 +1298,7 @@
         </w:numPr>
         <w:shd w:val="clear" w:color="auto" w:fill="FFFFFF"/>
         <w:spacing w:after="0" w:line="240" w:lineRule="auto"/>
+        <w:jc w:val="both"/>
         <w:rPr>
           <w:rFonts w:ascii="Times New Roman" w:eastAsia="Times New Roman" w:hAnsi="Times New Roman" w:cs="Times New Roman"/>
           <w:b/>
@@ -1709,35 +1323,7 @@
           <w:szCs w:val="28"/>
           <w:lang w:eastAsia="ru-RU"/>
         </w:rPr>
-        <w:t>файл, содержащий функцию ввода исходных данных и функцию вывода</w:t>
-      </w:r>
-      <w:r>
-        <w:rPr>
-          <w:rFonts w:ascii="Times New Roman" w:eastAsia="Times New Roman" w:hAnsi="Times New Roman" w:cs="Times New Roman"/>
-          <w:b/>
-          <w:bCs/>
-          <w:i/>
-          <w:iCs/>
-          <w:color w:val="1A1A1A"/>
-          <w:sz w:val="28"/>
-          <w:szCs w:val="28"/>
-          <w:lang w:eastAsia="ru-RU"/>
-        </w:rPr>
-        <w:t xml:space="preserve"> </w:t>
-      </w:r>
-      <w:r>
-        <w:rPr>
-          <w:rFonts w:ascii="Times New Roman" w:eastAsia="Times New Roman" w:hAnsi="Times New Roman" w:cs="Times New Roman"/>
-          <w:b/>
-          <w:bCs/>
-          <w:i/>
-          <w:iCs/>
-          <w:color w:val="1A1A1A"/>
-          <w:sz w:val="28"/>
-          <w:szCs w:val="28"/>
-          <w:lang w:eastAsia="ru-RU"/>
-        </w:rPr>
-        <w:t>результатов;</w:t>
+        <w:t>файл, содержащий функцию ввода исходных данных и функцию вывода результатов;</w:t>
       </w:r>
     </w:p>
     <w:p>
@@ -1749,6 +1335,7 @@
         </w:numPr>
         <w:shd w:val="clear" w:color="auto" w:fill="FFFFFF"/>
         <w:spacing w:after="0" w:line="240" w:lineRule="auto"/>
+        <w:jc w:val="both"/>
         <w:rPr>
           <w:rFonts w:ascii="Times New Roman" w:eastAsia="Times New Roman" w:hAnsi="Times New Roman" w:cs="Times New Roman"/>
           <w:color w:val="1A1A1A"/>
@@ -1793,35 +1380,7 @@
           <w:szCs w:val="28"/>
           <w:lang w:eastAsia="ru-RU"/>
         </w:rPr>
-        <w:t>построения</w:t>
-      </w:r>
-      <w:r>
-        <w:rPr>
-          <w:rFonts w:ascii="Times New Roman" w:eastAsia="Times New Roman" w:hAnsi="Times New Roman" w:cs="Times New Roman"/>
-          <w:b/>
-          <w:bCs/>
-          <w:i/>
-          <w:iCs/>
-          <w:color w:val="1A1A1A"/>
-          <w:sz w:val="28"/>
-          <w:szCs w:val="28"/>
-          <w:lang w:eastAsia="ru-RU"/>
-        </w:rPr>
-        <w:t xml:space="preserve"> </w:t>
-      </w:r>
-      <w:r>
-        <w:rPr>
-          <w:rFonts w:ascii="Times New Roman" w:eastAsia="Times New Roman" w:hAnsi="Times New Roman" w:cs="Times New Roman"/>
-          <w:b/>
-          <w:bCs/>
-          <w:i/>
-          <w:iCs/>
-          <w:color w:val="1A1A1A"/>
-          <w:sz w:val="28"/>
-          <w:szCs w:val="28"/>
-          <w:lang w:eastAsia="ru-RU"/>
-        </w:rPr>
-        <w:t>таблицы значений</w:t>
+        <w:t>построения таблицы значений</w:t>
       </w:r>
       <w:r>
         <w:rPr>
@@ -1843,6 +1402,7 @@
         </w:numPr>
         <w:shd w:val="clear" w:color="auto" w:fill="FFFFFF"/>
         <w:spacing w:after="0" w:line="240" w:lineRule="auto"/>
+        <w:jc w:val="both"/>
         <w:rPr>
           <w:rFonts w:ascii="Times New Roman" w:eastAsia="Times New Roman" w:hAnsi="Times New Roman" w:cs="Times New Roman"/>
           <w:color w:val="1A1A1A"/>
@@ -1873,93 +1433,14 @@
           <w:szCs w:val="28"/>
           <w:lang w:eastAsia="ru-RU"/>
         </w:rPr>
-        <w:t>, которая должна содержать только операторы</w:t>
-      </w:r>
-      <w:r>
-        <w:rPr>
-          <w:rFonts w:ascii="Times New Roman" w:eastAsia="Times New Roman" w:hAnsi="Times New Roman" w:cs="Times New Roman"/>
-          <w:color w:val="1A1A1A"/>
-          <w:sz w:val="28"/>
-          <w:szCs w:val="28"/>
-          <w:lang w:eastAsia="ru-RU"/>
-        </w:rPr>
-        <w:t xml:space="preserve"> </w:t>
-      </w:r>
-      <w:r>
-        <w:rPr>
-          <w:rFonts w:ascii="Times New Roman" w:eastAsia="Times New Roman" w:hAnsi="Times New Roman" w:cs="Times New Roman"/>
-          <w:color w:val="1A1A1A"/>
-          <w:sz w:val="28"/>
-          <w:szCs w:val="28"/>
-          <w:lang w:eastAsia="ru-RU"/>
-        </w:rPr>
-        <w:t>вызова пользовательских функций (ввода, функции построения таблицы и</w:t>
-      </w:r>
-      <w:r>
-        <w:rPr>
-          <w:rFonts w:ascii="Times New Roman" w:eastAsia="Times New Roman" w:hAnsi="Times New Roman" w:cs="Times New Roman"/>
-          <w:color w:val="1A1A1A"/>
-          <w:sz w:val="28"/>
-          <w:szCs w:val="28"/>
-          <w:lang w:eastAsia="ru-RU"/>
-        </w:rPr>
-        <w:t xml:space="preserve"> </w:t>
-      </w:r>
-      <w:r>
-        <w:rPr>
-          <w:rFonts w:ascii="Times New Roman" w:eastAsia="Times New Roman" w:hAnsi="Times New Roman" w:cs="Times New Roman"/>
-          <w:color w:val="1A1A1A"/>
-          <w:sz w:val="28"/>
-          <w:szCs w:val="28"/>
-          <w:lang w:eastAsia="ru-RU"/>
-        </w:rPr>
-        <w:t>вывода), причем обмен данными между функциями должен</w:t>
-      </w:r>
-      <w:r>
-        <w:rPr>
-          <w:rFonts w:ascii="Times New Roman" w:eastAsia="Times New Roman" w:hAnsi="Times New Roman" w:cs="Times New Roman"/>
-          <w:color w:val="1A1A1A"/>
-          <w:sz w:val="28"/>
-          <w:szCs w:val="28"/>
-          <w:lang w:eastAsia="ru-RU"/>
-        </w:rPr>
-        <w:t xml:space="preserve"> </w:t>
-      </w:r>
-      <w:r>
-        <w:rPr>
-          <w:rFonts w:ascii="Times New Roman" w:eastAsia="Times New Roman" w:hAnsi="Times New Roman" w:cs="Times New Roman"/>
-          <w:color w:val="1A1A1A"/>
-          <w:sz w:val="28"/>
-          <w:szCs w:val="28"/>
-          <w:lang w:eastAsia="ru-RU"/>
-        </w:rPr>
-        <w:t>осуществляться через параметры, без использования глобальных</w:t>
-      </w:r>
-      <w:r>
-        <w:rPr>
-          <w:rFonts w:ascii="Times New Roman" w:eastAsia="Times New Roman" w:hAnsi="Times New Roman" w:cs="Times New Roman"/>
-          <w:color w:val="1A1A1A"/>
-          <w:sz w:val="28"/>
-          <w:szCs w:val="28"/>
-          <w:lang w:eastAsia="ru-RU"/>
-        </w:rPr>
-        <w:t xml:space="preserve"> </w:t>
-      </w:r>
-      <w:r>
-        <w:rPr>
-          <w:rFonts w:ascii="Times New Roman" w:eastAsia="Times New Roman" w:hAnsi="Times New Roman" w:cs="Times New Roman"/>
-          <w:color w:val="1A1A1A"/>
-          <w:sz w:val="28"/>
-          <w:szCs w:val="28"/>
-          <w:lang w:eastAsia="ru-RU"/>
-        </w:rPr>
-        <w:t>переменных.</w:t>
+        <w:t>, которая должна содержать только операторы вызова пользовательских функций (ввода, функции построения таблицы и вывода), причем обмен данными между функциями должен осуществляться через параметры, без использования глобальных переменных.</w:t>
       </w:r>
     </w:p>
     <w:p>
       <w:pPr>
         <w:shd w:val="clear" w:color="auto" w:fill="FFFFFF"/>
         <w:spacing w:after="0" w:line="240" w:lineRule="auto"/>
+        <w:jc w:val="both"/>
         <w:rPr>
           <w:rFonts w:ascii="Times New Roman" w:eastAsia="Times New Roman" w:hAnsi="Times New Roman" w:cs="Times New Roman"/>
           <w:color w:val="1A1A1A"/>
@@ -2043,6 +1524,7 @@
       <w:pPr>
         <w:shd w:val="clear" w:color="auto" w:fill="FFFFFF"/>
         <w:spacing w:after="0" w:line="240" w:lineRule="auto"/>
+        <w:jc w:val="both"/>
         <w:rPr>
           <w:rFonts w:ascii="Times New Roman" w:eastAsia="Times New Roman" w:hAnsi="Times New Roman" w:cs="Times New Roman"/>
           <w:b/>
@@ -2645,53 +2127,58 @@
           <w:rFonts w:ascii="Times New Roman" w:hAnsi="Times New Roman" w:cs="Times New Roman"/>
           <w:sz w:val="28"/>
           <w:szCs w:val="28"/>
+        </w:rPr>
+      </w:pPr>
+      <w:r>
+        <w:rPr>
+          <w:rFonts w:ascii="Times New Roman" w:hAnsi="Times New Roman" w:cs="Times New Roman"/>
+          <w:sz w:val="28"/>
+          <w:szCs w:val="28"/>
+        </w:rPr>
+        <w:t xml:space="preserve">Отрезок </w:t>
+      </w:r>
+      <w:r>
+        <w:rPr>
+          <w:rFonts w:ascii="Times New Roman" w:hAnsi="Times New Roman" w:cs="Times New Roman"/>
+          <w:b/>
+          <w:bCs/>
+          <w:sz w:val="28"/>
+          <w:szCs w:val="28"/>
+        </w:rPr>
+        <w:t>[2; 12]</w:t>
+      </w:r>
+      <w:r>
+        <w:rPr>
+          <w:rFonts w:ascii="Times New Roman" w:hAnsi="Times New Roman" w:cs="Times New Roman"/>
+          <w:sz w:val="28"/>
+          <w:szCs w:val="28"/>
+        </w:rPr>
+        <w:t xml:space="preserve">, шаг </w:t>
+      </w:r>
+      <w:r>
+        <w:rPr>
+          <w:rFonts w:ascii="Times New Roman" w:hAnsi="Times New Roman" w:cs="Times New Roman"/>
+          <w:sz w:val="28"/>
+          <w:szCs w:val="28"/>
           <w:lang w:val="en-US"/>
         </w:rPr>
-      </w:pPr>
-      <w:r>
-        <w:rPr>
-          <w:rFonts w:ascii="Times New Roman" w:hAnsi="Times New Roman" w:cs="Times New Roman"/>
-          <w:sz w:val="28"/>
-          <w:szCs w:val="28"/>
-        </w:rPr>
-        <w:t xml:space="preserve">Отрезок </w:t>
-      </w:r>
-      <w:r>
-        <w:rPr>
-          <w:rFonts w:ascii="Times New Roman" w:hAnsi="Times New Roman" w:cs="Times New Roman"/>
-          <w:b/>
-          <w:bCs/>
-          <w:sz w:val="28"/>
-          <w:szCs w:val="28"/>
-          <w:lang w:val="en-US"/>
-        </w:rPr>
-        <w:t>[2; 12]</w:t>
-      </w:r>
-      <w:r>
-        <w:rPr>
-          <w:rFonts w:ascii="Times New Roman" w:hAnsi="Times New Roman" w:cs="Times New Roman"/>
-          <w:sz w:val="28"/>
-          <w:szCs w:val="28"/>
-        </w:rPr>
-        <w:t xml:space="preserve">, шаг </w:t>
-      </w:r>
-      <w:r>
-        <w:rPr>
-          <w:rFonts w:ascii="Times New Roman" w:hAnsi="Times New Roman" w:cs="Times New Roman"/>
-          <w:sz w:val="28"/>
-          <w:szCs w:val="28"/>
-          <w:lang w:val="en-US"/>
-        </w:rPr>
-        <w:t>h=</w:t>
-      </w:r>
-      <w:r>
-        <w:rPr>
-          <w:rFonts w:ascii="Times New Roman" w:hAnsi="Times New Roman" w:cs="Times New Roman"/>
-          <w:b/>
-          <w:bCs/>
-          <w:sz w:val="28"/>
-          <w:szCs w:val="28"/>
-          <w:lang w:val="en-US"/>
+        <w:t>h</w:t>
+      </w:r>
+      <w:r>
+        <w:rPr>
+          <w:rFonts w:ascii="Times New Roman" w:hAnsi="Times New Roman" w:cs="Times New Roman"/>
+          <w:sz w:val="28"/>
+          <w:szCs w:val="28"/>
+        </w:rPr>
+        <w:t>=</w:t>
+      </w:r>
+      <w:r>
+        <w:rPr>
+          <w:rFonts w:ascii="Times New Roman" w:hAnsi="Times New Roman" w:cs="Times New Roman"/>
+          <w:b/>
+          <w:bCs/>
+          <w:sz w:val="28"/>
+          <w:szCs w:val="28"/>
         </w:rPr>
         <w:t>0.5</w:t>
       </w:r>
@@ -2935,17 +2422,7 @@
           <w:szCs w:val="28"/>
           <w:lang w:eastAsia="ru-RU"/>
         </w:rPr>
-        <w:t xml:space="preserve"> </w:t>
-      </w:r>
-      <w:r>
-        <w:rPr>
-          <w:rFonts w:ascii="Times New Roman" w:eastAsia="Times New Roman" w:hAnsi="Times New Roman" w:cs="Times New Roman"/>
-          <w:color w:val="1A1A1A"/>
-          <w:sz w:val="28"/>
-          <w:szCs w:val="28"/>
-          <w:lang w:eastAsia="ru-RU"/>
-        </w:rPr>
-        <w:t xml:space="preserve">на заданном отрезке значений </w:t>
+        <w:t xml:space="preserve"> на заданном отрезке значений </w:t>
       </w:r>
       <w:r>
         <w:rPr>
@@ -2967,47 +2444,7 @@
           <w:szCs w:val="28"/>
           <w:lang w:eastAsia="ru-RU"/>
         </w:rPr>
-        <w:t>, а также определяющая наибольшее и</w:t>
-      </w:r>
-      <w:r>
-        <w:rPr>
-          <w:rFonts w:ascii="Times New Roman" w:eastAsia="Times New Roman" w:hAnsi="Times New Roman" w:cs="Times New Roman"/>
-          <w:color w:val="1A1A1A"/>
-          <w:sz w:val="28"/>
-          <w:szCs w:val="28"/>
-          <w:lang w:eastAsia="ru-RU"/>
-        </w:rPr>
-        <w:t xml:space="preserve"> </w:t>
-      </w:r>
-      <w:r>
-        <w:rPr>
-          <w:rFonts w:ascii="Times New Roman" w:eastAsia="Times New Roman" w:hAnsi="Times New Roman" w:cs="Times New Roman"/>
-          <w:color w:val="1A1A1A"/>
-          <w:sz w:val="28"/>
-          <w:szCs w:val="28"/>
-          <w:lang w:eastAsia="ru-RU"/>
-        </w:rPr>
-        <w:t>наименьшее значения заданной функции на этом же отрезке и число</w:t>
-      </w:r>
-      <w:r>
-        <w:rPr>
-          <w:rFonts w:ascii="Times New Roman" w:eastAsia="Times New Roman" w:hAnsi="Times New Roman" w:cs="Times New Roman"/>
-          <w:color w:val="1A1A1A"/>
-          <w:sz w:val="28"/>
-          <w:szCs w:val="28"/>
-          <w:lang w:eastAsia="ru-RU"/>
-        </w:rPr>
-        <w:t xml:space="preserve"> </w:t>
-      </w:r>
-      <w:r>
-        <w:rPr>
-          <w:rFonts w:ascii="Times New Roman" w:eastAsia="Times New Roman" w:hAnsi="Times New Roman" w:cs="Times New Roman"/>
-          <w:color w:val="1A1A1A"/>
-          <w:sz w:val="28"/>
-          <w:szCs w:val="28"/>
-          <w:lang w:eastAsia="ru-RU"/>
-        </w:rPr>
-        <w:t>положительных и отрицательных значений функции;</w:t>
+        <w:t>, а также определяющая наибольшее и наименьшее значения заданной функции на этом же отрезке и число положительных и отрицательных значений функции;</w:t>
       </w:r>
     </w:p>
     <w:p>
@@ -3069,53 +2506,19 @@
           <w:szCs w:val="28"/>
           <w:lang w:eastAsia="ru-RU"/>
         </w:rPr>
-        <w:t>, выполняющая ввод исходных данных: границ отрезка</w:t>
-      </w:r>
-      <w:r>
-        <w:rPr>
-          <w:rFonts w:ascii="Times New Roman" w:eastAsia="Times New Roman" w:hAnsi="Times New Roman" w:cs="Times New Roman"/>
-          <w:color w:val="1A1A1A"/>
-          <w:sz w:val="28"/>
-          <w:szCs w:val="28"/>
-          <w:lang w:eastAsia="ru-RU"/>
-        </w:rPr>
-        <w:t xml:space="preserve"> </w:t>
-      </w:r>
-      <w:r>
-        <w:rPr>
-          <w:rFonts w:ascii="Times New Roman" w:eastAsia="Times New Roman" w:hAnsi="Times New Roman" w:cs="Times New Roman"/>
-          <w:b/>
-          <w:bCs/>
-          <w:color w:val="1A1A1A"/>
-          <w:sz w:val="28"/>
-          <w:szCs w:val="28"/>
-          <w:lang w:eastAsia="ru-RU"/>
-        </w:rPr>
-        <w:t>[a;</w:t>
-      </w:r>
-      <w:r>
-        <w:rPr>
-          <w:rFonts w:ascii="Times New Roman" w:eastAsia="Times New Roman" w:hAnsi="Times New Roman" w:cs="Times New Roman"/>
-          <w:b/>
-          <w:bCs/>
-          <w:color w:val="1A1A1A"/>
-          <w:sz w:val="28"/>
-          <w:szCs w:val="28"/>
-          <w:lang w:eastAsia="ru-RU"/>
-        </w:rPr>
-        <w:t xml:space="preserve"> </w:t>
-      </w:r>
-      <w:r>
-        <w:rPr>
-          <w:rFonts w:ascii="Times New Roman" w:eastAsia="Times New Roman" w:hAnsi="Times New Roman" w:cs="Times New Roman"/>
-          <w:b/>
-          <w:bCs/>
-          <w:color w:val="1A1A1A"/>
-          <w:sz w:val="28"/>
-          <w:szCs w:val="28"/>
-          <w:lang w:eastAsia="ru-RU"/>
-        </w:rPr>
-        <w:t>b]</w:t>
+        <w:t xml:space="preserve">, выполняющая ввод исходных данных: границ отрезка </w:t>
+      </w:r>
+      <w:r>
+        <w:rPr>
+          <w:rFonts w:ascii="Times New Roman" w:eastAsia="Times New Roman" w:hAnsi="Times New Roman" w:cs="Times New Roman"/>
+          <w:b/>
+          <w:bCs/>
+          <w:color w:val="1A1A1A"/>
+          <w:sz w:val="28"/>
+          <w:szCs w:val="28"/>
+          <w:lang w:eastAsia="ru-RU"/>
+        </w:rPr>
+        <w:t>[a; b]</w:t>
       </w:r>
       <w:r>
         <w:rPr>
@@ -3209,27 +2612,7 @@
           <w:szCs w:val="28"/>
           <w:lang w:eastAsia="ru-RU"/>
         </w:rPr>
-        <w:t>, выводящая найденные наибольшее и наименьшее</w:t>
-      </w:r>
-      <w:r>
-        <w:rPr>
-          <w:rFonts w:ascii="Times New Roman" w:eastAsia="Times New Roman" w:hAnsi="Times New Roman" w:cs="Times New Roman"/>
-          <w:color w:val="1A1A1A"/>
-          <w:sz w:val="28"/>
-          <w:szCs w:val="28"/>
-          <w:lang w:eastAsia="ru-RU"/>
-        </w:rPr>
-        <w:t xml:space="preserve"> </w:t>
-      </w:r>
-      <w:r>
-        <w:rPr>
-          <w:rFonts w:ascii="Times New Roman" w:eastAsia="Times New Roman" w:hAnsi="Times New Roman" w:cs="Times New Roman"/>
-          <w:color w:val="1A1A1A"/>
-          <w:sz w:val="28"/>
-          <w:szCs w:val="28"/>
-          <w:lang w:eastAsia="ru-RU"/>
-        </w:rPr>
-        <w:t xml:space="preserve">значения </w:t>
+        <w:t xml:space="preserve">, выводящая найденные наибольшее и наименьшее значения </w:t>
       </w:r>
       <w:r>
         <w:rPr>
@@ -3335,17 +2718,7 @@
           <w:szCs w:val="28"/>
           <w:lang w:eastAsia="ru-RU"/>
         </w:rPr>
-        <w:t>,</w:t>
-      </w:r>
-      <w:r>
-        <w:rPr>
-          <w:rFonts w:ascii="Times New Roman" w:eastAsia="Times New Roman" w:hAnsi="Times New Roman" w:cs="Times New Roman"/>
-          <w:color w:val="1A1A1A"/>
-          <w:sz w:val="28"/>
-          <w:szCs w:val="28"/>
-          <w:lang w:eastAsia="ru-RU"/>
-        </w:rPr>
-        <w:t xml:space="preserve"> </w:t>
+        <w:t xml:space="preserve">, </w:t>
       </w:r>
       <w:r>
         <w:rPr>
@@ -3521,7 +2894,7 @@
           <w:color w:val="1A1A1A"/>
           <w:sz w:val="28"/>
           <w:szCs w:val="28"/>
-          <w:lang w:val="en-US" w:eastAsia="ru-RU"/>
+          <w:lang w:eastAsia="ru-RU"/>
         </w:rPr>
         <w:t xml:space="preserve">4. </w:t>
       </w:r>
@@ -3678,7 +3051,6 @@
           <w:rFonts w:ascii="Times New Roman" w:hAnsi="Times New Roman" w:cs="Times New Roman"/>
           <w:sz w:val="28"/>
           <w:szCs w:val="28"/>
-          <w:lang w:val="en-US"/>
         </w:rPr>
       </w:pPr>
       <w:r>
@@ -3709,7 +3081,6 @@
           <w:rFonts w:ascii="Times New Roman" w:hAnsi="Times New Roman" w:cs="Times New Roman"/>
           <w:sz w:val="28"/>
           <w:szCs w:val="28"/>
-          <w:lang w:val="en-US"/>
         </w:rPr>
       </w:pPr>
     </w:p>
@@ -3721,7 +3092,6 @@
           <w:rFonts w:ascii="Times New Roman" w:hAnsi="Times New Roman" w:cs="Times New Roman"/>
           <w:sz w:val="28"/>
           <w:szCs w:val="28"/>
-          <w:lang w:val="en-US"/>
         </w:rPr>
       </w:pPr>
     </w:p>
@@ -3733,7 +3103,6 @@
           <w:rFonts w:ascii="Times New Roman" w:hAnsi="Times New Roman" w:cs="Times New Roman"/>
           <w:sz w:val="28"/>
           <w:szCs w:val="28"/>
-          <w:lang w:val="en-US"/>
         </w:rPr>
       </w:pPr>
     </w:p>
@@ -3985,7 +3354,6 @@
           <w:bCs/>
           <w:sz w:val="28"/>
           <w:szCs w:val="28"/>
-          <w:lang w:val="en-US"/>
         </w:rPr>
       </w:pPr>
       <w:r>
@@ -4212,7 +3580,6 @@
           <w:rFonts w:ascii="Times New Roman" w:hAnsi="Times New Roman" w:cs="Times New Roman"/>
           <w:sz w:val="28"/>
           <w:szCs w:val="28"/>
-          <w:lang w:val="en-US"/>
         </w:rPr>
       </w:pPr>
       <w:r>
@@ -4264,7 +3631,6 @@
           <w:rFonts w:ascii="Times New Roman" w:hAnsi="Times New Roman" w:cs="Times New Roman"/>
           <w:sz w:val="28"/>
           <w:szCs w:val="28"/>
-          <w:lang w:val="en-US"/>
         </w:rPr>
       </w:pPr>
     </w:p>
@@ -4327,7 +3693,6 @@
           <w:rFonts w:ascii="Times New Roman" w:hAnsi="Times New Roman" w:cs="Times New Roman"/>
           <w:sz w:val="28"/>
           <w:szCs w:val="28"/>
-          <w:lang w:val="en-US"/>
         </w:rPr>
       </w:pPr>
       <w:r>
@@ -4431,7 +3796,6 @@
           <w:rFonts w:ascii="Times New Roman" w:hAnsi="Times New Roman" w:cs="Times New Roman"/>
           <w:sz w:val="28"/>
           <w:szCs w:val="28"/>
-          <w:lang w:val="en-US"/>
         </w:rPr>
       </w:pPr>
       <w:r>
@@ -4462,7 +3826,6 @@
           <w:rFonts w:ascii="Times New Roman" w:hAnsi="Times New Roman" w:cs="Times New Roman"/>
           <w:sz w:val="28"/>
           <w:szCs w:val="28"/>
-          <w:lang w:val="en-US"/>
         </w:rPr>
       </w:pPr>
     </w:p>
@@ -4485,7 +3848,6 @@
           <w:bCs/>
           <w:sz w:val="28"/>
           <w:szCs w:val="28"/>
-          <w:lang w:val="en-US"/>
         </w:rPr>
         <w:t xml:space="preserve">5. </w:t>
       </w:r>
@@ -4626,31 +3988,7 @@
           <w:lang w:eastAsia="ru-RU"/>
         </w:rPr>
         <w:lastRenderedPageBreak/>
-        <w:t>6</w:t>
-      </w:r>
-      <w:r>
-        <w:rPr>
-          <w:rFonts w:ascii="Times New Roman" w:eastAsia="Times New Roman" w:hAnsi="Times New Roman" w:cs="Times New Roman"/>
-          <w:b/>
-          <w:bCs/>
-          <w:color w:val="1A1A1A"/>
-          <w:sz w:val="28"/>
-          <w:szCs w:val="28"/>
-          <w:lang w:eastAsia="ru-RU"/>
-        </w:rPr>
-        <w:t xml:space="preserve">. </w:t>
-      </w:r>
-      <w:r>
-        <w:rPr>
-          <w:rFonts w:ascii="Times New Roman" w:eastAsia="Times New Roman" w:hAnsi="Times New Roman" w:cs="Times New Roman"/>
-          <w:b/>
-          <w:bCs/>
-          <w:color w:val="1A1A1A"/>
-          <w:sz w:val="28"/>
-          <w:szCs w:val="28"/>
-          <w:lang w:eastAsia="ru-RU"/>
-        </w:rPr>
-        <w:t>Доказательство правильности работы программы</w:t>
+        <w:t>6. Доказательство правильности работы программы</w:t>
       </w:r>
     </w:p>
     <w:p>
@@ -4782,8 +4120,6 @@
           <w:szCs w:val="28"/>
         </w:rPr>
       </w:pPr>
-      <w:bookmarkStart w:id="0" w:name="_GoBack"/>
-      <w:bookmarkEnd w:id="0"/>
     </w:p>
     <w:sectPr>
       <w:footerReference w:type="default" r:id="rId14"/>
@@ -9407,7 +8743,7 @@
 </file>
 
 <file path=customXml/itemProps1.xml><?xml version="1.0" encoding="utf-8"?>
-<ds:datastoreItem xmlns:ds="http://schemas.openxmlformats.org/officeDocument/2006/customXml" ds:itemID="{E2936CB9-4C0B-4F24-9137-8087DCA1C84B}">
+<ds:datastoreItem xmlns:ds="http://schemas.openxmlformats.org/officeDocument/2006/customXml" ds:itemID="{D2977231-32AE-465D-A882-A64556A7F2DE}">
   <ds:schemaRefs>
     <ds:schemaRef ds:uri="http://schemas.openxmlformats.org/officeDocument/2006/bibliography"/>
   </ds:schemaRefs>

</xml_diff>